<commit_message>
Bug Fixes and adjustments
- Fixed a typo in the adjective dictionary
- Manually adding some nouns
</commit_message>
<xml_diff>
--- a/Verbs_2019-01-02.docx
+++ b/Verbs_2019-01-02.docx
@@ -21,7 +21,7 @@
     <w:p>
       <w:pPr/>
       <w:r>
-        <w:t xml:space="preserve">1. Jenny and Oliva </w:t>
+        <w:t xml:space="preserve">1. I  </w:t>
       </w:r>
       <w:r>
         <w:rPr>
@@ -30,13 +30,13 @@
         <w:t>______________</w:t>
       </w:r>
       <w:r>
-        <w:t>(repair) 4 fun-looking doorbells every day.</w:t>
+        <w:t>(touch) 5 beautiful televisions every Friday.</w:t>
       </w:r>
     </w:p>
     <w:p>
       <w:pPr/>
       <w:r>
-        <w:t xml:space="preserve">2. Stephanie </w:t>
+        <w:t xml:space="preserve">2. Lambo, Jenny and Phillip </w:t>
       </w:r>
       <w:r>
         <w:rPr>
@@ -45,13 +45,13 @@
         <w:t>______________</w:t>
       </w:r>
       <w:r>
-        <w:t>(drink) 5 grapes every Monday.</w:t>
+        <w:t>(hold) a tank top every Friday.</w:t>
       </w:r>
     </w:p>
     <w:p>
       <w:pPr/>
       <w:r>
-        <w:t xml:space="preserve">3. You  </w:t>
+        <w:t xml:space="preserve">3. They  </w:t>
       </w:r>
       <w:r>
         <w:rPr>
@@ -60,13 +60,13 @@
         <w:t>______________</w:t>
       </w:r>
       <w:r>
-        <w:t>(use) 4 coffee makers often.</w:t>
+        <w:t>(put on) a blue dress every Monday.</w:t>
       </w:r>
     </w:p>
     <w:p>
       <w:pPr/>
       <w:r>
-        <w:t xml:space="preserve">4. Jenny, Peter and Oliva </w:t>
+        <w:t xml:space="preserve">4. She  </w:t>
       </w:r>
       <w:r>
         <w:rPr>
@@ -75,13 +75,13 @@
         <w:t>______________</w:t>
       </w:r>
       <w:r>
-        <w:t>(chew) 3 sparkly citruss often.</w:t>
+        <w:t>(make) 5 blue jumpers every Friday.</w:t>
       </w:r>
     </w:p>
     <w:p>
       <w:pPr/>
       <w:r>
-        <w:t xml:space="preserve">5. Oliva </w:t>
+        <w:t xml:space="preserve">5. She  </w:t>
       </w:r>
       <w:r>
         <w:rPr>
@@ -90,13 +90,13 @@
         <w:t>______________</w:t>
       </w:r>
       <w:r>
-        <w:t>(wear) 3 bootss every Friday.</w:t>
+        <w:t>(hold) 2 white polo shirts often.</w:t>
       </w:r>
     </w:p>
     <w:p>
       <w:pPr/>
       <w:r>
-        <w:t xml:space="preserve">6. She  </w:t>
+        <w:t xml:space="preserve">6. It  </w:t>
       </w:r>
       <w:r>
         <w:rPr>
@@ -105,13 +105,13 @@
         <w:t>______________</w:t>
       </w:r>
       <w:r>
-        <w:t>(sip) 2 grapefruits every Monday.</w:t>
+        <w:t>(eat) 3 sweet blueberrys often.</w:t>
       </w:r>
     </w:p>
     <w:p>
       <w:pPr/>
       <w:r>
-        <w:t xml:space="preserve">7. It  </w:t>
+        <w:t xml:space="preserve">7. George, Reese and Victoria </w:t>
       </w:r>
       <w:r>
         <w:rPr>
@@ -120,13 +120,13 @@
         <w:t>______________</w:t>
       </w:r>
       <w:r>
-        <w:t>(put on) a straw hat every Monday.</w:t>
+        <w:t>(eat) 5 sweet persimmons often.</w:t>
       </w:r>
     </w:p>
     <w:p>
       <w:pPr/>
       <w:r>
-        <w:t xml:space="preserve">8. We  </w:t>
+        <w:t xml:space="preserve">8. They  </w:t>
       </w:r>
       <w:r>
         <w:rPr>
@@ -135,13 +135,13 @@
         <w:t>______________</w:t>
       </w:r>
       <w:r>
-        <w:t>(sip) 3 beautiful kiwis every Friday.</w:t>
+        <w:t>(drink) 4 cups of colorful-looking grapefruit juice every year.</w:t>
       </w:r>
     </w:p>
     <w:p>
       <w:pPr/>
       <w:r>
-        <w:t xml:space="preserve">9. She  </w:t>
+        <w:t xml:space="preserve">9. Victoria, Anna and Anson </w:t>
       </w:r>
       <w:r>
         <w:rPr>
@@ -150,13 +150,13 @@
         <w:t>______________</w:t>
       </w:r>
       <w:r>
-        <w:t>(make) a mittens every day.</w:t>
+        <w:t>(wear) 4 hawaiian shirts every Monday.</w:t>
       </w:r>
     </w:p>
     <w:p>
       <w:pPr/>
       <w:r>
-        <w:t xml:space="preserve">10. Stephanie and Hans </w:t>
+        <w:t xml:space="preserve">10. We  </w:t>
       </w:r>
       <w:r>
         <w:rPr>
@@ -165,7 +165,157 @@
         <w:t>______________</w:t>
       </w:r>
       <w:r>
-        <w:t>(hold) a flip flops every day.</w:t>
+        <w:t>(sip) 2 cups of blackberry juice every day.</w:t>
+      </w:r>
+    </w:p>
+    <w:p>
+      <w:pPr/>
+      <w:r>
+        <w:t xml:space="preserve">11. It  </w:t>
+      </w:r>
+      <w:r>
+        <w:rPr>
+          <w:rFonts w:ascii="Comic Sans" w:hAnsi="Comic Sans"/>
+        </w:rPr>
+        <w:t>______________</w:t>
+      </w:r>
+      <w:r>
+        <w:t>(drink) 3 cups of pineapple juice every day.</w:t>
+      </w:r>
+    </w:p>
+    <w:p>
+      <w:pPr/>
+      <w:r>
+        <w:t xml:space="preserve">12. Jenny </w:t>
+      </w:r>
+      <w:r>
+        <w:rPr>
+          <w:rFonts w:ascii="Comic Sans" w:hAnsi="Comic Sans"/>
+        </w:rPr>
+        <w:t>______________</w:t>
+      </w:r>
+      <w:r>
+        <w:t>(eat) a sweet dragon fruit every day.</w:t>
+      </w:r>
+    </w:p>
+    <w:p>
+      <w:pPr/>
+      <w:r>
+        <w:t xml:space="preserve">13. Lambo </w:t>
+      </w:r>
+      <w:r>
+        <w:rPr>
+          <w:rFonts w:ascii="Comic Sans" w:hAnsi="Comic Sans"/>
+        </w:rPr>
+        <w:t>______________</w:t>
+      </w:r>
+      <w:r>
+        <w:t>(sit on) 4 fun-looking BBQ grills every year.</w:t>
+      </w:r>
+    </w:p>
+    <w:p>
+      <w:pPr/>
+      <w:r>
+        <w:t xml:space="preserve">14. Phillip, George and Stephen </w:t>
+      </w:r>
+      <w:r>
+        <w:rPr>
+          <w:rFonts w:ascii="Comic Sans" w:hAnsi="Comic Sans"/>
+        </w:rPr>
+        <w:t>______________</w:t>
+      </w:r>
+      <w:r>
+        <w:t>(drink) 4 cups of grapefruit juice every Friday.</w:t>
+      </w:r>
+    </w:p>
+    <w:p>
+      <w:pPr/>
+      <w:r>
+        <w:t xml:space="preserve">15. Reese </w:t>
+      </w:r>
+      <w:r>
+        <w:rPr>
+          <w:rFonts w:ascii="Comic Sans" w:hAnsi="Comic Sans"/>
+        </w:rPr>
+        <w:t>______________</w:t>
+      </w:r>
+      <w:r>
+        <w:t>(carry) 2 red caps every Monday.</w:t>
+      </w:r>
+    </w:p>
+    <w:p>
+      <w:pPr/>
+      <w:r>
+        <w:t xml:space="preserve">16. Calvin and Tess </w:t>
+      </w:r>
+      <w:r>
+        <w:rPr>
+          <w:rFonts w:ascii="Comic Sans" w:hAnsi="Comic Sans"/>
+        </w:rPr>
+        <w:t>______________</w:t>
+      </w:r>
+      <w:r>
+        <w:t>(munch) 4 cherrys often.</w:t>
+      </w:r>
+    </w:p>
+    <w:p>
+      <w:pPr/>
+      <w:r>
+        <w:t xml:space="preserve">17. Celine and Tess </w:t>
+      </w:r>
+      <w:r>
+        <w:rPr>
+          <w:rFonts w:ascii="Comic Sans" w:hAnsi="Comic Sans"/>
+        </w:rPr>
+        <w:t>______________</w:t>
+      </w:r>
+      <w:r>
+        <w:t>(break) 3 fun-looking cameras every Friday.</w:t>
+      </w:r>
+    </w:p>
+    <w:p>
+      <w:pPr/>
+      <w:r>
+        <w:t xml:space="preserve">18. Elaine, Stephanie and Mason </w:t>
+      </w:r>
+      <w:r>
+        <w:rPr>
+          <w:rFonts w:ascii="Comic Sans" w:hAnsi="Comic Sans"/>
+        </w:rPr>
+        <w:t>______________</w:t>
+      </w:r>
+      <w:r>
+        <w:t>(carry) 5 mittenss every day.</w:t>
+      </w:r>
+    </w:p>
+    <w:p>
+      <w:pPr/>
+      <w:r>
+        <w:t xml:space="preserve">19. He  </w:t>
+      </w:r>
+      <w:r>
+        <w:rPr>
+          <w:rFonts w:ascii="Comic Sans" w:hAnsi="Comic Sans"/>
+        </w:rPr>
+        <w:t>______________</w:t>
+      </w:r>
+      <w:r>
+        <w:t>(munch) a warm plantain every Friday.</w:t>
+      </w:r>
+    </w:p>
+    <w:p>
+      <w:pPr/>
+      <w:r>
+        <w:t xml:space="preserve">20. Stephanie </w:t>
+      </w:r>
+      <w:r>
+        <w:rPr>
+          <w:rFonts w:ascii="Comic Sans" w:hAnsi="Comic Sans"/>
+        </w:rPr>
+        <w:t>______________</w:t>
+      </w:r>
+      <w:r>
+        <w:t>(munch) 2 sweet lemons often.</w:t>
       </w:r>
     </w:p>
     <w:p>

</xml_diff>